<commit_message>
Added website to resume.
</commit_message>
<xml_diff>
--- a/Eduard-Danalache-Resume.docx
+++ b/Eduard-Danalache-Resume.docx
@@ -583,7 +583,16 @@
               <w:rFonts w:ascii="Times New Roman" w:hAnsi="Times New Roman" w:cs="Times New Roman"/>
               <w:szCs w:val="24"/>
             </w:rPr>
-            <w:t>, Marketing, Financial Markets</w:t>
+            <w:t>, Marketing, Financial Market</w:t>
+          </w:r>
+          <w:bookmarkStart w:id="0" w:name="_GoBack"/>
+          <w:bookmarkEnd w:id="0"/>
+          <w:r>
+            <w:rPr>
+              <w:rFonts w:ascii="Times New Roman" w:hAnsi="Times New Roman" w:cs="Times New Roman"/>
+              <w:szCs w:val="24"/>
+            </w:rPr>
+            <w:t>s</w:t>
           </w:r>
           <w:r>
             <w:rPr>
@@ -1755,14 +1764,7 @@
           <w:sz w:val="20"/>
           <w:szCs w:val="21"/>
         </w:rPr>
-        <w:t xml:space="preserve">                            </w:t>
-      </w:r>
-      <w:r>
-        <w:rPr>
-          <w:sz w:val="20"/>
-          <w:szCs w:val="21"/>
-        </w:rPr>
-        <w:t xml:space="preserve">                     </w:t>
+        <w:t xml:space="preserve">                                                 </w:t>
       </w:r>
       <w:r>
         <w:rPr>
@@ -1791,15 +1793,7 @@
           <w:sz w:val="20"/>
           <w:szCs w:val="21"/>
         </w:rPr>
-        <w:t>Student Researcher</w:t>
-      </w:r>
-      <w:r>
-        <w:rPr>
-          <w:i/>
-          <w:sz w:val="20"/>
-          <w:szCs w:val="21"/>
-        </w:rPr>
-        <w:t xml:space="preserve">                             </w:t>
+        <w:t xml:space="preserve">Student Researcher                             </w:t>
       </w:r>
       <w:r>
         <w:rPr>
@@ -2013,17 +2007,7 @@
           <w:sz w:val="20"/>
           <w:szCs w:val="21"/>
         </w:rPr>
-        <w:t>JPMorgan Chase &amp; Co.</w:t>
-      </w:r>
-      <w:bookmarkStart w:id="0" w:name="_GoBack"/>
-      <w:bookmarkEnd w:id="0"/>
-      <w:r>
-        <w:rPr>
-          <w:b/>
-          <w:sz w:val="20"/>
-          <w:szCs w:val="21"/>
-        </w:rPr>
-        <w:t>, Bain &amp; Co.</w:t>
+        <w:t>JPMorgan Chase &amp; Co., Bain &amp; Co.</w:t>
       </w:r>
       <w:r>
         <w:rPr>
@@ -2914,6 +2898,20 @@
         <w:szCs w:val="24"/>
       </w:rPr>
       <w:t xml:space="preserve"> </w:t>
+    </w:r>
+    <w:r>
+      <w:rPr>
+        <w:rFonts w:ascii="Times New Roman" w:hAnsi="Times New Roman" w:cs="Times New Roman"/>
+        <w:szCs w:val="24"/>
+      </w:rPr>
+      <w:t>ed</w:t>
+    </w:r>
+    <w:r>
+      <w:rPr>
+        <w:rFonts w:ascii="Times New Roman" w:hAnsi="Times New Roman" w:cs="Times New Roman"/>
+        <w:szCs w:val="24"/>
+      </w:rPr>
+      <w:t xml:space="preserve">uarddanalache.azurewebsites.net | </w:t>
     </w:r>
     <w:r>
       <w:rPr>
@@ -4353,6 +4351,7 @@
     <w:lsdException w:name="HTML Sample" w:semiHidden="1" w:unhideWhenUsed="1"/>
     <w:lsdException w:name="HTML Typewriter" w:semiHidden="1" w:unhideWhenUsed="1"/>
     <w:lsdException w:name="HTML Variable" w:semiHidden="1" w:unhideWhenUsed="1"/>
+    <w:lsdException w:name="Normal Table" w:semiHidden="1" w:unhideWhenUsed="1"/>
     <w:lsdException w:name="annotation subject" w:semiHidden="1" w:unhideWhenUsed="1"/>
     <w:lsdException w:name="No List" w:semiHidden="1" w:unhideWhenUsed="1"/>
     <w:lsdException w:name="Outline List 1" w:semiHidden="1" w:unhideWhenUsed="1"/>
@@ -4396,8 +4395,10 @@
     <w:lsdException w:name="Table Elegant" w:semiHidden="1" w:unhideWhenUsed="1"/>
     <w:lsdException w:name="Table Professional" w:semiHidden="1" w:unhideWhenUsed="1"/>
     <w:lsdException w:name="Table Subtle 1" w:semiHidden="1" w:unhideWhenUsed="1"/>
+    <w:lsdException w:name="Table Subtle 2" w:semiHidden="1" w:unhideWhenUsed="1"/>
     <w:lsdException w:name="Table Web 1" w:semiHidden="1" w:unhideWhenUsed="1"/>
     <w:lsdException w:name="Table Web 2" w:semiHidden="1" w:unhideWhenUsed="1"/>
+    <w:lsdException w:name="Table Web 3" w:semiHidden="1" w:unhideWhenUsed="1"/>
     <w:lsdException w:name="Balloon Text" w:semiHidden="1" w:unhideWhenUsed="1"/>
     <w:lsdException w:name="Table Grid" w:uiPriority="59"/>
     <w:lsdException w:name="Table Theme" w:semiHidden="1" w:unhideWhenUsed="1"/>
@@ -6485,6 +6486,18 @@
       <w:lang w:eastAsia="zh-CN"/>
     </w:rPr>
   </w:style>
+  <w:style w:type="character" w:styleId="UnresolvedMention">
+    <w:name w:val="Unresolved Mention"/>
+    <w:basedOn w:val="DefaultParagraphFont"/>
+    <w:uiPriority w:val="99"/>
+    <w:semiHidden/>
+    <w:unhideWhenUsed/>
+    <w:rsid w:val="00827CE5"/>
+    <w:rPr>
+      <w:color w:val="808080"/>
+      <w:shd w:val="clear" w:color="auto" w:fill="E6E6E6"/>
+    </w:rPr>
+  </w:style>
 </w:styles>
 </file>
 
@@ -6635,7 +6648,7 @@
     <w:sig w:usb0="00000287" w:usb1="00000000" w:usb2="00000000" w:usb3="00000000" w:csb0="0000009F" w:csb1="00000000"/>
   </w:font>
   <w:font w:name="MS PMincho">
-    <w:altName w:val="MS PMincho"/>
+    <w:altName w:val="Yu Gothic"/>
     <w:charset w:val="80"/>
     <w:family w:val="roman"/>
     <w:pitch w:val="variable"/>
@@ -6883,6 +6896,7 @@
     <w:rsid w:val="009F7431"/>
     <w:rsid w:val="00A54AE6"/>
     <w:rsid w:val="00A77DAA"/>
+    <w:rsid w:val="00B236C3"/>
     <w:rsid w:val="00B44AA4"/>
     <w:rsid w:val="00B4727C"/>
     <w:rsid w:val="00BB1656"/>
@@ -7055,6 +7069,7 @@
     <w:lsdException w:name="HTML Sample" w:semiHidden="1" w:unhideWhenUsed="1"/>
     <w:lsdException w:name="HTML Typewriter" w:semiHidden="1" w:unhideWhenUsed="1"/>
     <w:lsdException w:name="HTML Variable" w:semiHidden="1" w:unhideWhenUsed="1"/>
+    <w:lsdException w:name="Normal Table" w:semiHidden="1" w:unhideWhenUsed="1"/>
     <w:lsdException w:name="annotation subject" w:semiHidden="1" w:unhideWhenUsed="1"/>
     <w:lsdException w:name="No List" w:semiHidden="1" w:unhideWhenUsed="1"/>
     <w:lsdException w:name="Outline List 1" w:semiHidden="1" w:unhideWhenUsed="1"/>
@@ -7098,8 +7113,10 @@
     <w:lsdException w:name="Table Elegant" w:semiHidden="1" w:unhideWhenUsed="1"/>
     <w:lsdException w:name="Table Professional" w:semiHidden="1" w:unhideWhenUsed="1"/>
     <w:lsdException w:name="Table Subtle 1" w:semiHidden="1" w:unhideWhenUsed="1"/>
+    <w:lsdException w:name="Table Subtle 2" w:semiHidden="1" w:unhideWhenUsed="1"/>
     <w:lsdException w:name="Table Web 1" w:semiHidden="1" w:unhideWhenUsed="1"/>
     <w:lsdException w:name="Table Web 2" w:semiHidden="1" w:unhideWhenUsed="1"/>
+    <w:lsdException w:name="Table Web 3" w:semiHidden="1" w:unhideWhenUsed="1"/>
     <w:lsdException w:name="Balloon Text" w:semiHidden="1" w:unhideWhenUsed="1"/>
     <w:lsdException w:name="Table Grid" w:uiPriority="59"/>
     <w:lsdException w:name="Table Theme" w:semiHidden="1" w:unhideWhenUsed="1"/>
@@ -7704,7 +7721,7 @@
 </file>
 
 <file path=customXml/itemProps1.xml><?xml version="1.0" encoding="utf-8"?>
-<ds:datastoreItem xmlns:ds="http://schemas.openxmlformats.org/officeDocument/2006/customXml" ds:itemID="{384C2E59-47EA-4FA1-BADD-A47822929C66}">
+<ds:datastoreItem xmlns:ds="http://schemas.openxmlformats.org/officeDocument/2006/customXml" ds:itemID="{2A011B02-70B6-48E7-B5D8-16F163B7CA8A}">
   <ds:schemaRefs>
     <ds:schemaRef ds:uri="http://schemas.openxmlformats.org/officeDocument/2006/bibliography"/>
   </ds:schemaRefs>

</xml_diff>

<commit_message>
Added TEDxRiceU and new website.
</commit_message>
<xml_diff>
--- a/Eduard-Danalache-Resume.docx
+++ b/Eduard-Danalache-Resume.docx
@@ -583,16 +583,7 @@
               <w:rFonts w:ascii="Times New Roman" w:hAnsi="Times New Roman" w:cs="Times New Roman"/>
               <w:szCs w:val="24"/>
             </w:rPr>
-            <w:t>, Marketing, Financial Market</w:t>
-          </w:r>
-          <w:bookmarkStart w:id="0" w:name="_GoBack"/>
-          <w:bookmarkEnd w:id="0"/>
-          <w:r>
-            <w:rPr>
-              <w:rFonts w:ascii="Times New Roman" w:hAnsi="Times New Roman" w:cs="Times New Roman"/>
-              <w:szCs w:val="24"/>
-            </w:rPr>
-            <w:t>s</w:t>
+            <w:t>, Marketing, Financial Markets</w:t>
           </w:r>
           <w:r>
             <w:rPr>
@@ -2655,6 +2646,20 @@
         <w:rPr>
           <w:sz w:val="20"/>
         </w:rPr>
+        <w:t>TEDxRiceU</w:t>
+      </w:r>
+      <w:proofErr w:type="spellEnd"/>
+      <w:r>
+        <w:rPr>
+          <w:sz w:val="20"/>
+        </w:rPr>
+        <w:t xml:space="preserve">, </w:t>
+      </w:r>
+      <w:proofErr w:type="spellStart"/>
+      <w:r>
+        <w:rPr>
+          <w:sz w:val="20"/>
+        </w:rPr>
         <w:t>Sumners</w:t>
       </w:r>
       <w:proofErr w:type="spellEnd"/>
@@ -2662,13 +2667,21 @@
         <w:rPr>
           <w:sz w:val="20"/>
         </w:rPr>
-        <w:t xml:space="preserve"> Student Leadership Conference, Lea</w:t>
-      </w:r>
-      <w:r>
-        <w:rPr>
-          <w:sz w:val="20"/>
-        </w:rPr>
-        <w:t xml:space="preserve">d Student Computing Consultant, </w:t>
+        <w:t xml:space="preserve"> </w:t>
+      </w:r>
+      <w:bookmarkStart w:id="0" w:name="_GoBack"/>
+      <w:bookmarkEnd w:id="0"/>
+      <w:r>
+        <w:rPr>
+          <w:sz w:val="20"/>
+        </w:rPr>
+        <w:t>Leadership Conference, Lea</w:t>
+      </w:r>
+      <w:r>
+        <w:rPr>
+          <w:sz w:val="20"/>
+        </w:rPr>
+        <w:t xml:space="preserve">d Computing Consultant, </w:t>
       </w:r>
       <w:r>
         <w:rPr>
@@ -2904,14 +2917,14 @@
         <w:rFonts w:ascii="Times New Roman" w:hAnsi="Times New Roman" w:cs="Times New Roman"/>
         <w:szCs w:val="24"/>
       </w:rPr>
-      <w:t>ed</w:t>
+      <w:t>edanalache.me</w:t>
     </w:r>
     <w:r>
       <w:rPr>
         <w:rFonts w:ascii="Times New Roman" w:hAnsi="Times New Roman" w:cs="Times New Roman"/>
         <w:szCs w:val="24"/>
       </w:rPr>
-      <w:t xml:space="preserve">uarddanalache.azurewebsites.net | </w:t>
+      <w:t xml:space="preserve"> | </w:t>
     </w:r>
     <w:r>
       <w:rPr>
@@ -6899,8 +6912,10 @@
     <w:rsid w:val="00B236C3"/>
     <w:rsid w:val="00B44AA4"/>
     <w:rsid w:val="00B4727C"/>
+    <w:rsid w:val="00B92DBD"/>
     <w:rsid w:val="00BB1656"/>
     <w:rsid w:val="00C06CF9"/>
+    <w:rsid w:val="00C1131D"/>
     <w:rsid w:val="00C657D5"/>
     <w:rsid w:val="00C67E0C"/>
     <w:rsid w:val="00C90A56"/>
@@ -7721,7 +7736,7 @@
 </file>
 
 <file path=customXml/itemProps1.xml><?xml version="1.0" encoding="utf-8"?>
-<ds:datastoreItem xmlns:ds="http://schemas.openxmlformats.org/officeDocument/2006/customXml" ds:itemID="{2A011B02-70B6-48E7-B5D8-16F163B7CA8A}">
+<ds:datastoreItem xmlns:ds="http://schemas.openxmlformats.org/officeDocument/2006/customXml" ds:itemID="{9217102C-A080-486D-A342-A55AC2445D03}">
   <ds:schemaRefs>
     <ds:schemaRef ds:uri="http://schemas.openxmlformats.org/officeDocument/2006/bibliography"/>
   </ds:schemaRefs>

</xml_diff>